<commit_message>
More Editing for DOC and PDF
</commit_message>
<xml_diff>
--- a/Baseball Players Performance.docx
+++ b/Baseball Players Performance.docx
@@ -96,56 +96,66 @@
           <w:color w:val="000000"/>
           <w:shd w:val="clear" w:color="auto" w:fill="FFFFFF"/>
         </w:rPr>
-        <w:t>a</w:t>
-      </w:r>
-      <w:r>
+        <w:t>a data set containing 1,157 baseball players including their handedness (right or left-handed), height (in inches), weight (in pounds), batting average, and home runs.</w:t>
+      </w:r>
+    </w:p>
+    <w:p>
+      <w:pPr>
         <w:rPr>
           <w:rFonts w:cstheme="minorHAnsi"/>
           <w:color w:val="000000"/>
           <w:shd w:val="clear" w:color="auto" w:fill="FFFFFF"/>
         </w:rPr>
-        <w:t xml:space="preserve"> data set containing 1,157 baseball players including their handedness (right or </w:t>
-      </w:r>
+      </w:pPr>
       <w:r>
         <w:rPr>
           <w:rFonts w:cstheme="minorHAnsi"/>
           <w:color w:val="000000"/>
           <w:shd w:val="clear" w:color="auto" w:fill="FFFFFF"/>
         </w:rPr>
-        <w:t>left-handed</w:t>
-      </w:r>
-      <w:r>
+        <w:t>The Target was to make a visualization that shows differences among the performance of the baseball players.</w:t>
+      </w:r>
+    </w:p>
+    <w:p>
+      <w:pPr>
         <w:rPr>
           <w:rFonts w:cstheme="minorHAnsi"/>
           <w:color w:val="000000"/>
           <w:shd w:val="clear" w:color="auto" w:fill="FFFFFF"/>
         </w:rPr>
-        <w:t>), height (in inches), weight (in pounds), batting average, and home runs.</w:t>
-      </w:r>
-    </w:p>
-    <w:p>
-      <w:pPr>
+      </w:pPr>
+      <w:r>
         <w:rPr>
           <w:rFonts w:cstheme="minorHAnsi"/>
           <w:color w:val="000000"/>
           <w:shd w:val="clear" w:color="auto" w:fill="FFFFFF"/>
         </w:rPr>
-      </w:pPr>
-      <w:r>
+        <w:t>By exploring Batting Average and Home Runs, I thought that Handedness would be an advantage for righties or lefties but I found that Handedness is not in this data set. Handedness might show difference with other performance measures not mentioned in this data set.</w:t>
+      </w:r>
+    </w:p>
+    <w:p>
+      <w:pPr>
         <w:rPr>
           <w:rFonts w:cstheme="minorHAnsi"/>
           <w:color w:val="000000"/>
           <w:shd w:val="clear" w:color="auto" w:fill="FFFFFF"/>
         </w:rPr>
-        <w:t xml:space="preserve">The Target was to make a </w:t>
-      </w:r>
+      </w:pPr>
       <w:r>
         <w:rPr>
           <w:rFonts w:cstheme="minorHAnsi"/>
           <w:color w:val="000000"/>
           <w:shd w:val="clear" w:color="auto" w:fill="FFFFFF"/>
         </w:rPr>
-        <w:t>visualization that shows differences among the performance of the baseball players.</w:t>
+        <w:t>In addition,</w:t>
+      </w:r>
+      <w:r>
+        <w:rPr>
+          <w:rFonts w:cstheme="minorHAnsi"/>
+          <w:color w:val="000000"/>
+          <w:shd w:val="clear" w:color="auto" w:fill="FFFFFF"/>
+        </w:rPr>
+        <w:t xml:space="preserve"> I tried to explore the relationship between Batting Average and Home Runs but it was weak due to low R squared value of the trend line and even with different Handedness.</w:t>
       </w:r>
     </w:p>
     <w:p>
@@ -179,13 +189,69 @@
         <w:rPr>
           <w:rFonts w:cstheme="minorHAnsi"/>
         </w:rPr>
-        <w:t xml:space="preserve">I decided to put a bar chart to show percentage of players categorized by handedness. Then I used box plots to show the summary statics for Batting Average and Home Runs </w:t>
-      </w:r>
-      <w:r>
-        <w:rPr>
-          <w:rFonts w:cstheme="minorHAnsi"/>
-        </w:rPr>
-        <w:t>vs handedness which was difficult for my reviewer to understand. A scatter plot was my choice to check existence of a relationship between Batting Average and Home Runs.</w:t>
+        <w:t>I decided to put a bar chart to show percentage of players categorized by handedness</w:t>
+      </w:r>
+      <w:r>
+        <w:rPr>
+          <w:rFonts w:cstheme="minorHAnsi"/>
+        </w:rPr>
+        <w:t xml:space="preserve"> as I was doing a comparison for Handedness categories</w:t>
+      </w:r>
+      <w:r>
+        <w:rPr>
+          <w:rFonts w:cstheme="minorHAnsi"/>
+        </w:rPr>
+        <w:t xml:space="preserve">. </w:t>
+      </w:r>
+    </w:p>
+    <w:p>
+      <w:pPr>
+        <w:rPr>
+          <w:rFonts w:cstheme="minorHAnsi"/>
+        </w:rPr>
+      </w:pPr>
+      <w:r>
+        <w:rPr>
+          <w:rFonts w:cstheme="minorHAnsi"/>
+        </w:rPr>
+        <w:t xml:space="preserve">Then I used box plots to show the summary statics for Batting Average and Home Runs </w:t>
+      </w:r>
+      <w:r>
+        <w:rPr>
+          <w:rFonts w:cstheme="minorHAnsi"/>
+        </w:rPr>
+        <w:t xml:space="preserve">vs handedness which was difficult for my reviewer to understand. </w:t>
+      </w:r>
+      <w:r>
+        <w:rPr>
+          <w:rFonts w:cstheme="minorHAnsi"/>
+        </w:rPr>
+        <w:t xml:space="preserve">The box plots was used to show how Batting Average and Home Runs data </w:t>
+      </w:r>
+      <w:r>
+        <w:rPr>
+          <w:rFonts w:cstheme="minorHAnsi"/>
+        </w:rPr>
+        <w:t xml:space="preserve">ranges and shows anomalies in the data </w:t>
+      </w:r>
+    </w:p>
+    <w:p>
+      <w:pPr>
+        <w:rPr>
+          <w:rFonts w:cstheme="minorHAnsi"/>
+        </w:rPr>
+      </w:pPr>
+      <w:r>
+        <w:rPr>
+          <w:rFonts w:cstheme="minorHAnsi"/>
+        </w:rPr>
+        <w:t>A scatter plot was my choice to check existence of a relationship between Batting Average and Home Runs.</w:t>
+      </w:r>
+      <w:r>
+        <w:rPr>
+          <w:rFonts w:cstheme="minorHAnsi"/>
+        </w:rPr>
+        <w:t xml:space="preserve"> Comparing two variables led me to use scatter plot.</w:t>
       </w:r>
     </w:p>
     <w:p>
@@ -207,7 +273,7 @@
           <w:rFonts w:cstheme="minorHAnsi"/>
         </w:rPr>
       </w:pPr>
-      <w:hyperlink r:id="rId5" w:history="1">
+      <w:hyperlink r:id="rId5" w:anchor="!/vizhome/BaseballDatabase/Story1" w:history="1">
         <w:r>
           <w:rPr>
             <w:rStyle w:val="Hyperlink"/>
@@ -229,27 +295,35 @@
         </w:rPr>
         <w:t>After I got my reviewer feedback, I added new sheets with histograms for both Batting Average and Home Runs to make simple. I added them to my dashboard in addition to previous box plots.</w:t>
       </w:r>
-    </w:p>
-    <w:p>
-      <w:pPr>
-        <w:rPr>
-          <w:rFonts w:cstheme="minorHAnsi"/>
-        </w:rPr>
-      </w:pPr>
-      <w:r>
-        <w:rPr>
-          <w:rFonts w:cstheme="minorHAnsi"/>
-        </w:rPr>
-        <w:t>My final version of my baseball story is:</w:t>
-      </w:r>
-    </w:p>
-    <w:p>
-      <w:pPr>
-        <w:rPr>
-          <w:rFonts w:cstheme="minorHAnsi"/>
-        </w:rPr>
-      </w:pPr>
-      <w:hyperlink r:id="rId6" w:history="1">
+      <w:r>
+        <w:rPr>
+          <w:rFonts w:cstheme="minorHAnsi"/>
+        </w:rPr>
+        <w:t xml:space="preserve"> Histograms were my choice to show Batting Average and Home Runs distributions.</w:t>
+      </w:r>
+    </w:p>
+    <w:p>
+      <w:pPr>
+        <w:rPr>
+          <w:rFonts w:cstheme="minorHAnsi"/>
+        </w:rPr>
+      </w:pPr>
+      <w:r>
+        <w:rPr>
+          <w:rFonts w:cstheme="minorHAnsi"/>
+        </w:rPr>
+        <w:t>I modified the story to reflect the changes in the following version:</w:t>
+      </w:r>
+    </w:p>
+    <w:p>
+      <w:pPr>
+        <w:rPr>
+          <w:rFonts w:cstheme="minorHAnsi"/>
+          <w:color w:val="0563C1" w:themeColor="hyperlink"/>
+          <w:u w:val="single"/>
+        </w:rPr>
+      </w:pPr>
+      <w:hyperlink r:id="rId6" w:anchor="!/vizhome/BaseballDatabasev2_0/Story1" w:history="1">
         <w:r>
           <w:rPr>
             <w:rStyle w:val="Hyperlink"/>
@@ -265,6 +339,60 @@
           <w:rFonts w:cstheme="minorHAnsi"/>
         </w:rPr>
       </w:pPr>
+      <w:r>
+        <w:rPr>
+          <w:rFonts w:cstheme="minorHAnsi"/>
+        </w:rPr>
+        <w:t xml:space="preserve">I got feedback from </w:t>
+      </w:r>
+      <w:proofErr w:type="spellStart"/>
+      <w:r>
+        <w:rPr>
+          <w:rFonts w:cstheme="minorHAnsi"/>
+        </w:rPr>
+        <w:t>Udacity</w:t>
+      </w:r>
+      <w:proofErr w:type="spellEnd"/>
+      <w:r>
+        <w:rPr>
+          <w:rFonts w:cstheme="minorHAnsi"/>
+        </w:rPr>
+        <w:t xml:space="preserve"> project reviewer and I made a </w:t>
+      </w:r>
+      <w:r>
+        <w:rPr>
+          <w:rFonts w:cstheme="minorHAnsi"/>
+        </w:rPr>
+        <w:t>final</w:t>
+      </w:r>
+      <w:r>
+        <w:rPr>
+          <w:rFonts w:cstheme="minorHAnsi"/>
+        </w:rPr>
+        <w:t xml:space="preserve"> version of my baseball story</w:t>
+      </w:r>
+      <w:r>
+        <w:rPr>
+          <w:rFonts w:cstheme="minorHAnsi"/>
+        </w:rPr>
+        <w:t>:</w:t>
+      </w:r>
+    </w:p>
+    <w:p>
+      <w:pPr>
+        <w:rPr>
+          <w:rFonts w:cstheme="minorHAnsi"/>
+        </w:rPr>
+      </w:pPr>
+      <w:hyperlink r:id="rId7" w:history="1">
+        <w:r>
+          <w:rPr>
+            <w:rStyle w:val="Hyperlink"/>
+            <w:rFonts w:cstheme="minorHAnsi"/>
+          </w:rPr>
+          <w:t>https://public.tableau.com/profile/mohamed.sobhy#!/vizhome/BaseballDatabasev3_0/Baeballdatastory</w:t>
+        </w:r>
+      </w:hyperlink>
     </w:p>
     <w:p>
       <w:pPr>
@@ -276,6 +404,13 @@
           <w:szCs w:val="24"/>
         </w:rPr>
       </w:pPr>
+    </w:p>
+    <w:p>
+      <w:pPr>
+        <w:rPr>
+          <w:rFonts w:cstheme="minorHAnsi"/>
+        </w:rPr>
+      </w:pPr>
       <w:r>
         <w:rPr>
           <w:rFonts w:cstheme="minorHAnsi"/>
@@ -284,6 +419,7 @@
           <w:sz w:val="24"/>
           <w:szCs w:val="24"/>
         </w:rPr>
+        <w:lastRenderedPageBreak/>
         <w:t>Feedback</w:t>
       </w:r>
     </w:p>
@@ -423,16 +559,16 @@
         </w:rPr>
         <w:t xml:space="preserve">height? </w:t>
       </w:r>
-      <w:proofErr w:type="gramStart"/>
-      <w:r>
-        <w:rPr>
-          <w:rFonts w:cstheme="minorHAnsi"/>
-          <w:bdr w:val="none" w:sz="0" w:space="0" w:color="auto" w:frame="1"/>
-          <w:shd w:val="clear" w:color="auto" w:fill="FFFFFF"/>
-        </w:rPr>
-        <w:t>it</w:t>
-      </w:r>
-      <w:proofErr w:type="gramEnd"/>
+      <w:bookmarkStart w:id="0" w:name="_GoBack"/>
+      <w:bookmarkEnd w:id="0"/>
+      <w:r>
+        <w:rPr>
+          <w:rFonts w:cstheme="minorHAnsi"/>
+          <w:bdr w:val="none" w:sz="0" w:space="0" w:color="auto" w:frame="1"/>
+          <w:shd w:val="clear" w:color="auto" w:fill="FFFFFF"/>
+        </w:rPr>
+        <w:t>It</w:t>
+      </w:r>
       <w:r>
         <w:rPr>
           <w:rFonts w:cstheme="minorHAnsi"/>
@@ -461,16 +597,14 @@
           <w:rFonts w:cstheme="minorHAnsi"/>
         </w:rPr>
       </w:pPr>
-      <w:proofErr w:type="gramStart"/>
-      <w:r>
-        <w:rPr>
-          <w:rFonts w:cstheme="minorHAnsi"/>
-          <w:bdr w:val="none" w:sz="0" w:space="0" w:color="auto" w:frame="1"/>
-          <w:shd w:val="clear" w:color="auto" w:fill="FFFFFF"/>
-        </w:rPr>
-        <w:t>all</w:t>
-      </w:r>
-      <w:proofErr w:type="gramEnd"/>
+      <w:r>
+        <w:rPr>
+          <w:rFonts w:cstheme="minorHAnsi"/>
+          <w:bdr w:val="none" w:sz="0" w:space="0" w:color="auto" w:frame="1"/>
+          <w:shd w:val="clear" w:color="auto" w:fill="FFFFFF"/>
+        </w:rPr>
+        <w:t>All</w:t>
+      </w:r>
       <w:r>
         <w:rPr>
           <w:rFonts w:cstheme="minorHAnsi"/>
@@ -570,7 +704,6 @@
           <w:sz w:val="24"/>
           <w:szCs w:val="24"/>
         </w:rPr>
-        <w:lastRenderedPageBreak/>
         <w:t>Resources</w:t>
       </w:r>
     </w:p>
@@ -593,7 +726,7 @@
           <w:rFonts w:cstheme="minorHAnsi"/>
         </w:rPr>
       </w:pPr>
-      <w:hyperlink r:id="rId7" w:history="1">
+      <w:hyperlink r:id="rId8" w:history="1">
         <w:r>
           <w:rPr>
             <w:rStyle w:val="Hyperlink"/>
@@ -609,7 +742,7 @@
           <w:rFonts w:cstheme="minorHAnsi"/>
         </w:rPr>
       </w:pPr>
-      <w:hyperlink r:id="rId8" w:history="1">
+      <w:hyperlink r:id="rId9" w:history="1">
         <w:r>
           <w:rPr>
             <w:rStyle w:val="Hyperlink"/>
@@ -625,7 +758,7 @@
           <w:rFonts w:cstheme="minorHAnsi"/>
         </w:rPr>
       </w:pPr>
-      <w:hyperlink r:id="rId9" w:history="1">
+      <w:hyperlink r:id="rId10" w:history="1">
         <w:r>
           <w:rPr>
             <w:rStyle w:val="Hyperlink"/>
@@ -641,8 +774,6 @@
           <w:rFonts w:cstheme="minorHAnsi"/>
         </w:rPr>
       </w:pPr>
-      <w:bookmarkStart w:id="0" w:name="_GoBack"/>
-      <w:bookmarkEnd w:id="0"/>
     </w:p>
     <w:p>
       <w:pPr>

</xml_diff>

<commit_message>
Summary section edited and Added a reference
</commit_message>
<xml_diff>
--- a/Baseball Players Performance.docx
+++ b/Baseball Players Performance.docx
@@ -130,33 +130,140 @@
           <w:color w:val="000000"/>
           <w:shd w:val="clear" w:color="auto" w:fill="FFFFFF"/>
         </w:rPr>
-        <w:t>By exploring Batting Average and Home Runs, I thought that Handedness would be an advantage for righties or lefties but I found that Handedness is not in this data set. Handedness might show difference with other performance measures not mentioned in this data set.</w:t>
-      </w:r>
-    </w:p>
-    <w:p>
-      <w:pPr>
-        <w:rPr>
-          <w:rFonts w:cstheme="minorHAnsi"/>
-          <w:color w:val="000000"/>
-          <w:shd w:val="clear" w:color="auto" w:fill="FFFFFF"/>
-        </w:rPr>
-      </w:pPr>
-      <w:r>
-        <w:rPr>
-          <w:rFonts w:cstheme="minorHAnsi"/>
-          <w:color w:val="000000"/>
-          <w:shd w:val="clear" w:color="auto" w:fill="FFFFFF"/>
-        </w:rPr>
-        <w:t>In addition,</w:t>
-      </w:r>
-      <w:r>
-        <w:rPr>
-          <w:rFonts w:cstheme="minorHAnsi"/>
-          <w:color w:val="000000"/>
-          <w:shd w:val="clear" w:color="auto" w:fill="FFFFFF"/>
-        </w:rPr>
-        <w:t xml:space="preserve"> I tried to explore the relationship between Batting Average and Home Runs but it was weak due to low R squared value of the trend line and even with different Handedness.</w:t>
-      </w:r>
+        <w:t>I tried to explore the relationship between Batting Average and Home Runs but it was weak due to low R squared value of the trend line and even with different Handedness.</w:t>
+      </w:r>
+    </w:p>
+    <w:p>
+      <w:pPr>
+        <w:rPr>
+          <w:rFonts w:cstheme="minorHAnsi"/>
+          <w:color w:val="000000"/>
+          <w:shd w:val="clear" w:color="auto" w:fill="FFFFFF"/>
+        </w:rPr>
+      </w:pPr>
+      <w:r>
+        <w:rPr>
+          <w:rFonts w:cstheme="minorHAnsi"/>
+          <w:color w:val="000000"/>
+          <w:shd w:val="clear" w:color="auto" w:fill="FFFFFF"/>
+        </w:rPr>
+        <w:t xml:space="preserve">By exploring </w:t>
+      </w:r>
+      <w:r>
+        <w:rPr>
+          <w:rFonts w:cstheme="minorHAnsi"/>
+          <w:color w:val="000000"/>
+          <w:shd w:val="clear" w:color="auto" w:fill="FFFFFF"/>
+        </w:rPr>
+        <w:t>the data set I found that majority of players are right handed 63.7% while left handed are 27.3%</w:t>
+      </w:r>
+      <w:r>
+        <w:rPr>
+          <w:rFonts w:cstheme="minorHAnsi"/>
+          <w:color w:val="000000"/>
+          <w:shd w:val="clear" w:color="auto" w:fill="FFFFFF"/>
+        </w:rPr>
+        <w:t xml:space="preserve"> </w:t>
+      </w:r>
+      <w:r>
+        <w:rPr>
+          <w:rFonts w:cstheme="minorHAnsi"/>
+          <w:color w:val="000000"/>
+          <w:shd w:val="clear" w:color="auto" w:fill="FFFFFF"/>
+        </w:rPr>
+        <w:t>(</w:t>
+      </w:r>
+      <w:r>
+        <w:rPr>
+          <w:rFonts w:cstheme="minorHAnsi"/>
+          <w:color w:val="000000"/>
+          <w:shd w:val="clear" w:color="auto" w:fill="FFFFFF"/>
+        </w:rPr>
+        <w:t>Studies suggest that approximately 10% of the world population is left-handed</w:t>
+      </w:r>
+      <w:r>
+        <w:rPr>
+          <w:rFonts w:cstheme="minorHAnsi"/>
+          <w:color w:val="000000"/>
+          <w:shd w:val="clear" w:color="auto" w:fill="FFFFFF"/>
+        </w:rPr>
+        <w:t xml:space="preserve">). </w:t>
+      </w:r>
+      <w:r>
+        <w:rPr>
+          <w:rFonts w:cstheme="minorHAnsi"/>
+          <w:color w:val="000000"/>
+          <w:shd w:val="clear" w:color="auto" w:fill="FFFFFF"/>
+        </w:rPr>
+        <w:t>I thought that Handedness would be an advantage for righties or lefties but I f</w:t>
+      </w:r>
+      <w:r>
+        <w:rPr>
+          <w:rFonts w:cstheme="minorHAnsi"/>
+          <w:color w:val="000000"/>
+          <w:shd w:val="clear" w:color="auto" w:fill="FFFFFF"/>
+        </w:rPr>
+        <w:t>ound that Handedness has no significance</w:t>
+      </w:r>
+      <w:r>
+        <w:rPr>
+          <w:rFonts w:cstheme="minorHAnsi"/>
+          <w:color w:val="000000"/>
+          <w:shd w:val="clear" w:color="auto" w:fill="FFFFFF"/>
+        </w:rPr>
+        <w:t>. Handedness m</w:t>
+      </w:r>
+      <w:r>
+        <w:rPr>
+          <w:rFonts w:cstheme="minorHAnsi"/>
+          <w:color w:val="000000"/>
+          <w:shd w:val="clear" w:color="auto" w:fill="FFFFFF"/>
+        </w:rPr>
+        <w:t xml:space="preserve">ight show difference with other </w:t>
+      </w:r>
+      <w:r>
+        <w:rPr>
+          <w:rFonts w:cstheme="minorHAnsi"/>
+          <w:color w:val="000000"/>
+          <w:shd w:val="clear" w:color="auto" w:fill="FFFFFF"/>
+        </w:rPr>
+        <w:t xml:space="preserve">performance measures </w:t>
+      </w:r>
+      <w:r>
+        <w:rPr>
+          <w:rFonts w:cstheme="minorHAnsi"/>
+          <w:color w:val="000000"/>
+          <w:shd w:val="clear" w:color="auto" w:fill="FFFFFF"/>
+        </w:rPr>
+        <w:t>in lefty-righty switch</w:t>
+      </w:r>
+      <w:r>
+        <w:rPr>
+          <w:rFonts w:cstheme="minorHAnsi"/>
+          <w:color w:val="000000"/>
+          <w:shd w:val="clear" w:color="auto" w:fill="FFFFFF"/>
+        </w:rPr>
+        <w:t xml:space="preserve"> maneuvers during baseball matches</w:t>
+      </w:r>
+      <w:r>
+        <w:rPr>
+          <w:rFonts w:cstheme="minorHAnsi"/>
+          <w:color w:val="000000"/>
+          <w:shd w:val="clear" w:color="auto" w:fill="FFFFFF"/>
+        </w:rPr>
+        <w:t>.</w:t>
+      </w:r>
+    </w:p>
+    <w:p>
+      <w:pPr>
+        <w:rPr>
+          <w:rFonts w:cstheme="minorHAnsi"/>
+          <w:b/>
+          <w:bCs/>
+          <w:sz w:val="24"/>
+          <w:szCs w:val="24"/>
+        </w:rPr>
+      </w:pPr>
     </w:p>
     <w:p>
       <w:pPr>
@@ -339,11 +446,33 @@
           <w:rFonts w:cstheme="minorHAnsi"/>
         </w:rPr>
       </w:pPr>
-      <w:r>
-        <w:rPr>
-          <w:rFonts w:cstheme="minorHAnsi"/>
-        </w:rPr>
-        <w:t xml:space="preserve">I got feedback from </w:t>
+    </w:p>
+    <w:p>
+      <w:pPr>
+        <w:rPr>
+          <w:rFonts w:cstheme="minorHAnsi"/>
+        </w:rPr>
+      </w:pPr>
+      <w:bookmarkStart w:id="0" w:name="_GoBack"/>
+      <w:bookmarkEnd w:id="0"/>
+      <w:r>
+        <w:rPr>
+          <w:rFonts w:cstheme="minorHAnsi"/>
+        </w:rPr>
+        <w:lastRenderedPageBreak/>
+        <w:t>I got feedback</w:t>
+      </w:r>
+      <w:r>
+        <w:rPr>
+          <w:rFonts w:cstheme="minorHAnsi"/>
+        </w:rPr>
+        <w:t>s</w:t>
+      </w:r>
+      <w:r>
+        <w:rPr>
+          <w:rFonts w:cstheme="minorHAnsi"/>
+        </w:rPr>
+        <w:t xml:space="preserve"> from </w:t>
       </w:r>
       <w:proofErr w:type="spellStart"/>
       <w:r>
@@ -384,7 +513,7 @@
           <w:rFonts w:cstheme="minorHAnsi"/>
         </w:rPr>
       </w:pPr>
-      <w:hyperlink r:id="rId7" w:history="1">
+      <w:hyperlink r:id="rId7" w:anchor="!/vizhome/BaseballDatabasev3_0/Baeballdatastory" w:history="1">
         <w:r>
           <w:rPr>
             <w:rStyle w:val="Hyperlink"/>
@@ -419,7 +548,6 @@
           <w:sz w:val="24"/>
           <w:szCs w:val="24"/>
         </w:rPr>
-        <w:lastRenderedPageBreak/>
         <w:t>Feedback</w:t>
       </w:r>
     </w:p>
@@ -559,8 +687,6 @@
         </w:rPr>
         <w:t xml:space="preserve">height? </w:t>
       </w:r>
-      <w:bookmarkStart w:id="0" w:name="_GoBack"/>
-      <w:bookmarkEnd w:id="0"/>
       <w:r>
         <w:rPr>
           <w:rFonts w:cstheme="minorHAnsi"/>
@@ -755,6 +881,7 @@
     <w:p>
       <w:pPr>
         <w:rPr>
+          <w:rStyle w:val="Hyperlink"/>
           <w:rFonts w:cstheme="minorHAnsi"/>
         </w:rPr>
       </w:pPr>
@@ -767,6 +894,29 @@
           <w:t>https://www.youtube.com/watch?v=skOsApsF0jQ&amp;t=58s</w:t>
         </w:r>
       </w:hyperlink>
+    </w:p>
+    <w:p>
+      <w:pPr>
+        <w:rPr>
+          <w:rFonts w:cstheme="minorHAnsi"/>
+        </w:rPr>
+      </w:pPr>
+      <w:hyperlink r:id="rId11" w:history="1">
+        <w:r>
+          <w:rPr>
+            <w:rStyle w:val="Hyperlink"/>
+            <w:rFonts w:cstheme="minorHAnsi"/>
+          </w:rPr>
+          <w:t>https://en.wikipedia.org/wiki/Handedness</w:t>
+        </w:r>
+      </w:hyperlink>
+    </w:p>
+    <w:p>
+      <w:pPr>
+        <w:rPr>
+          <w:rFonts w:cstheme="minorHAnsi"/>
+        </w:rPr>
+      </w:pPr>
     </w:p>
     <w:p>
       <w:pPr>

</xml_diff>